<commit_message>
Fixed follow up documents
</commit_message>
<xml_diff>
--- a/doc/Progress-report.docx
+++ b/doc/Progress-report.docx
@@ -163,6 +163,7 @@
       <w:bookmarkStart w:id="3" w:name="_Toc66203112"/>
       <w:bookmarkStart w:id="4" w:name="_Toc66204063"/>
       <w:bookmarkStart w:id="5" w:name="_Toc66204174"/>
+      <w:proofErr w:type="spellStart"/>
       <w:r>
         <w:rPr>
           <w:color w:val="4472C4" w:themeColor="accent1"/>
@@ -175,6 +176,7 @@
       <w:bookmarkEnd w:id="3"/>
       <w:bookmarkEnd w:id="4"/>
       <w:bookmarkEnd w:id="5"/>
+      <w:proofErr w:type="spellEnd"/>
     </w:p>
     <w:p>
       <w:pPr>
@@ -201,7 +203,49 @@
         <w:rPr>
           <w:lang w:val="es-ES"/>
         </w:rPr>
-        <w:t>Guillermo Diz Gil (Manager, developer, tester)</w:t>
+        <w:t xml:space="preserve">Guillermo </w:t>
+      </w:r>
+      <w:proofErr w:type="spellStart"/>
+      <w:r>
+        <w:rPr>
+          <w:lang w:val="es-ES"/>
+        </w:rPr>
+        <w:t>Diz</w:t>
+      </w:r>
+      <w:proofErr w:type="spellEnd"/>
+      <w:r>
+        <w:rPr>
+          <w:lang w:val="es-ES"/>
+        </w:rPr>
+        <w:t xml:space="preserve"> Gil (Manager, </w:t>
+      </w:r>
+      <w:proofErr w:type="spellStart"/>
+      <w:r>
+        <w:rPr>
+          <w:lang w:val="es-ES"/>
+        </w:rPr>
+        <w:t>developer</w:t>
+      </w:r>
+      <w:proofErr w:type="spellEnd"/>
+      <w:r>
+        <w:rPr>
+          <w:lang w:val="es-ES"/>
+        </w:rPr>
+        <w:t xml:space="preserve">, </w:t>
+      </w:r>
+      <w:proofErr w:type="spellStart"/>
+      <w:r>
+        <w:rPr>
+          <w:lang w:val="es-ES"/>
+        </w:rPr>
+        <w:t>tester</w:t>
+      </w:r>
+      <w:proofErr w:type="spellEnd"/>
+      <w:r>
+        <w:rPr>
+          <w:lang w:val="es-ES"/>
+        </w:rPr>
+        <w:t>)</w:t>
       </w:r>
     </w:p>
     <w:p>
@@ -219,7 +263,35 @@
         <w:rPr>
           <w:lang w:val="es-ES"/>
         </w:rPr>
-        <w:t>Francisco Rodríguez Pérez (Developer, tester)</w:t>
+        <w:t>Francisco Rodríguez Pérez (</w:t>
+      </w:r>
+      <w:proofErr w:type="spellStart"/>
+      <w:r>
+        <w:rPr>
+          <w:lang w:val="es-ES"/>
+        </w:rPr>
+        <w:t>Developer</w:t>
+      </w:r>
+      <w:proofErr w:type="spellEnd"/>
+      <w:r>
+        <w:rPr>
+          <w:lang w:val="es-ES"/>
+        </w:rPr>
+        <w:t xml:space="preserve">, </w:t>
+      </w:r>
+      <w:proofErr w:type="spellStart"/>
+      <w:r>
+        <w:rPr>
+          <w:lang w:val="es-ES"/>
+        </w:rPr>
+        <w:t>tester</w:t>
+      </w:r>
+      <w:proofErr w:type="spellEnd"/>
+      <w:r>
+        <w:rPr>
+          <w:lang w:val="es-ES"/>
+        </w:rPr>
+        <w:t>)</w:t>
       </w:r>
     </w:p>
     <w:p>
@@ -237,7 +309,35 @@
         <w:rPr>
           <w:lang w:val="es-ES"/>
         </w:rPr>
-        <w:t>Carmen María Muñoz Pérez (Developer, tester)</w:t>
+        <w:t>Carmen María Muñoz Pérez (</w:t>
+      </w:r>
+      <w:proofErr w:type="spellStart"/>
+      <w:r>
+        <w:rPr>
+          <w:lang w:val="es-ES"/>
+        </w:rPr>
+        <w:t>Developer</w:t>
+      </w:r>
+      <w:proofErr w:type="spellEnd"/>
+      <w:r>
+        <w:rPr>
+          <w:lang w:val="es-ES"/>
+        </w:rPr>
+        <w:t xml:space="preserve">, </w:t>
+      </w:r>
+      <w:proofErr w:type="spellStart"/>
+      <w:r>
+        <w:rPr>
+          <w:lang w:val="es-ES"/>
+        </w:rPr>
+        <w:t>tester</w:t>
+      </w:r>
+      <w:proofErr w:type="spellEnd"/>
+      <w:r>
+        <w:rPr>
+          <w:lang w:val="es-ES"/>
+        </w:rPr>
+        <w:t>)</w:t>
       </w:r>
     </w:p>
     <w:p>
@@ -255,7 +355,21 @@
         <w:rPr>
           <w:lang w:val="en-GB"/>
         </w:rPr>
-        <w:t>George Laurentiu Bogdan (Developer, tester)</w:t>
+        <w:t xml:space="preserve">George </w:t>
+      </w:r>
+      <w:proofErr w:type="spellStart"/>
+      <w:r>
+        <w:rPr>
+          <w:lang w:val="en-GB"/>
+        </w:rPr>
+        <w:t>Laurentiu</w:t>
+      </w:r>
+      <w:proofErr w:type="spellEnd"/>
+      <w:r>
+        <w:rPr>
+          <w:lang w:val="en-GB"/>
+        </w:rPr>
+        <w:t xml:space="preserve"> Bogdan (Developer, tester)</w:t>
       </w:r>
     </w:p>
     <w:p>
@@ -316,7 +430,21 @@
         <w:rPr>
           <w:lang w:val="es-ES"/>
         </w:rPr>
-        <w:t>Rafael Corchuelo Gil</w:t>
+        <w:t xml:space="preserve">Rafael </w:t>
+      </w:r>
+      <w:proofErr w:type="spellStart"/>
+      <w:r>
+        <w:rPr>
+          <w:lang w:val="es-ES"/>
+        </w:rPr>
+        <w:t>Corchuelo</w:t>
+      </w:r>
+      <w:proofErr w:type="spellEnd"/>
+      <w:r>
+        <w:rPr>
+          <w:lang w:val="es-ES"/>
+        </w:rPr>
+        <w:t xml:space="preserve"> Gil</w:t>
       </w:r>
     </w:p>
     <w:p/>
@@ -368,6 +496,9 @@
     </w:p>
     <w:sdt>
       <w:sdtPr>
+        <w:rPr>
+          <w:lang w:val="en-US" w:eastAsia="en-US"/>
+        </w:rPr>
         <w:id w:val="-1167093080"/>
         <w:docPartObj>
           <w:docPartGallery w:val="Table of Contents"/>
@@ -382,7 +513,6 @@
           <w:color w:val="auto"/>
           <w:sz w:val="24"/>
           <w:szCs w:val="24"/>
-          <w:lang w:val="en-US" w:eastAsia="en-US"/>
         </w:rPr>
       </w:sdtEndPr>
       <w:sdtContent>
@@ -419,7 +549,7 @@
           <w:r>
             <w:fldChar w:fldCharType="separate"/>
           </w:r>
-          <w:hyperlink w:anchor="_Toc70296207" w:history="1">
+          <w:hyperlink w:anchor="_Toc70297971" w:history="1">
             <w:r>
               <w:rPr>
                 <w:rStyle w:val="Hipervnculo"/>
@@ -446,7 +576,7 @@
                 <w:noProof/>
                 <w:webHidden/>
               </w:rPr>
-              <w:instrText xml:space="preserve"> PAGEREF _Toc70296207 \h </w:instrText>
+              <w:instrText xml:space="preserve"> PAGEREF _Toc70297971 \h </w:instrText>
             </w:r>
             <w:r>
               <w:rPr>
@@ -493,7 +623,7 @@
               <w:lang w:val="es-ES" w:eastAsia="es-ES"/>
             </w:rPr>
           </w:pPr>
-          <w:hyperlink w:anchor="_Toc70296208" w:history="1">
+          <w:hyperlink w:anchor="_Toc70297972" w:history="1">
             <w:r>
               <w:rPr>
                 <w:rStyle w:val="Hipervnculo"/>
@@ -520,7 +650,7 @@
                 <w:noProof/>
                 <w:webHidden/>
               </w:rPr>
-              <w:instrText xml:space="preserve"> PAGEREF _Toc70296208 \h </w:instrText>
+              <w:instrText xml:space="preserve"> PAGEREF _Toc70297972 \h </w:instrText>
             </w:r>
             <w:r>
               <w:rPr>
@@ -540,155 +670,7 @@
                 <w:noProof/>
                 <w:webHidden/>
               </w:rPr>
-              <w:t>4</w:t>
-            </w:r>
-            <w:r>
-              <w:rPr>
-                <w:noProof/>
-                <w:webHidden/>
-              </w:rPr>
-              <w:fldChar w:fldCharType="end"/>
-            </w:r>
-          </w:hyperlink>
-        </w:p>
-        <w:p>
-          <w:pPr>
-            <w:pStyle w:val="TDC1"/>
-            <w:tabs>
-              <w:tab w:val="right" w:leader="dot" w:pos="8494"/>
-            </w:tabs>
-            <w:rPr>
-              <w:rFonts w:eastAsiaTheme="minorEastAsia" w:cstheme="minorBidi"/>
-              <w:bCs w:val="0"/>
-              <w:iCs w:val="0"/>
-              <w:noProof/>
-              <w:sz w:val="22"/>
-              <w:szCs w:val="22"/>
-              <w:lang w:val="es-ES" w:eastAsia="es-ES"/>
-            </w:rPr>
-          </w:pPr>
-          <w:hyperlink w:anchor="_Toc70296209" w:history="1">
-            <w:r>
-              <w:rPr>
-                <w:rStyle w:val="Hipervnculo"/>
-                <w:noProof/>
-              </w:rPr>
-              <w:t>Problems encountered</w:t>
-            </w:r>
-            <w:r>
-              <w:rPr>
-                <w:noProof/>
-                <w:webHidden/>
-              </w:rPr>
-              <w:tab/>
-            </w:r>
-            <w:r>
-              <w:rPr>
-                <w:noProof/>
-                <w:webHidden/>
-              </w:rPr>
-              <w:fldChar w:fldCharType="begin"/>
-            </w:r>
-            <w:r>
-              <w:rPr>
-                <w:noProof/>
-                <w:webHidden/>
-              </w:rPr>
-              <w:instrText xml:space="preserve"> PAGEREF _Toc70296209 \h </w:instrText>
-            </w:r>
-            <w:r>
-              <w:rPr>
-                <w:noProof/>
-                <w:webHidden/>
-              </w:rPr>
-            </w:r>
-            <w:r>
-              <w:rPr>
-                <w:noProof/>
-                <w:webHidden/>
-              </w:rPr>
-              <w:fldChar w:fldCharType="separate"/>
-            </w:r>
-            <w:r>
-              <w:rPr>
-                <w:noProof/>
-                <w:webHidden/>
-              </w:rPr>
-              <w:t>4</w:t>
-            </w:r>
-            <w:r>
-              <w:rPr>
-                <w:noProof/>
-                <w:webHidden/>
-              </w:rPr>
-              <w:fldChar w:fldCharType="end"/>
-            </w:r>
-          </w:hyperlink>
-        </w:p>
-        <w:p>
-          <w:pPr>
-            <w:pStyle w:val="TDC1"/>
-            <w:tabs>
-              <w:tab w:val="right" w:leader="dot" w:pos="8494"/>
-            </w:tabs>
-            <w:rPr>
-              <w:rFonts w:eastAsiaTheme="minorEastAsia" w:cstheme="minorBidi"/>
-              <w:bCs w:val="0"/>
-              <w:iCs w:val="0"/>
-              <w:noProof/>
-              <w:sz w:val="22"/>
-              <w:szCs w:val="22"/>
-              <w:lang w:val="es-ES" w:eastAsia="es-ES"/>
-            </w:rPr>
-          </w:pPr>
-          <w:hyperlink w:anchor="_Toc70296210" w:history="1">
-            <w:r>
-              <w:rPr>
-                <w:rStyle w:val="Hipervnculo"/>
-                <w:noProof/>
-              </w:rPr>
-              <w:t>Solutions proposed</w:t>
-            </w:r>
-            <w:r>
-              <w:rPr>
-                <w:noProof/>
-                <w:webHidden/>
-              </w:rPr>
-              <w:tab/>
-            </w:r>
-            <w:r>
-              <w:rPr>
-                <w:noProof/>
-                <w:webHidden/>
-              </w:rPr>
-              <w:fldChar w:fldCharType="begin"/>
-            </w:r>
-            <w:r>
-              <w:rPr>
-                <w:noProof/>
-                <w:webHidden/>
-              </w:rPr>
-              <w:instrText xml:space="preserve"> PAGEREF _Toc70296210 \h </w:instrText>
-            </w:r>
-            <w:r>
-              <w:rPr>
-                <w:noProof/>
-                <w:webHidden/>
-              </w:rPr>
-            </w:r>
-            <w:r>
-              <w:rPr>
-                <w:noProof/>
-                <w:webHidden/>
-              </w:rPr>
-              <w:fldChar w:fldCharType="separate"/>
-            </w:r>
-            <w:r>
-              <w:rPr>
-                <w:noProof/>
-                <w:webHidden/>
-              </w:rPr>
-              <w:t>4</w:t>
+              <w:t>3</w:t>
             </w:r>
             <w:r>
               <w:rPr>
@@ -984,11 +966,12 @@
         </w:rPr>
       </w:pPr>
       <w:bookmarkStart w:id="6" w:name="_Toc70278520"/>
-      <w:bookmarkStart w:id="7" w:name="_Toc70296207"/>
+      <w:bookmarkStart w:id="7" w:name="_Toc70297971"/>
       <w:r>
         <w:rPr>
           <w:rStyle w:val="Ttulo1Car"/>
         </w:rPr>
+        <w:lastRenderedPageBreak/>
         <w:t>Summary</w:t>
       </w:r>
       <w:bookmarkEnd w:id="6"/>
@@ -997,161 +980,107 @@
     <w:p>
       <w:pPr>
         <w:jc w:val="both"/>
-      </w:pPr>
-      <w:r>
-        <w:t xml:space="preserve">This document contains a </w:t>
-      </w:r>
-      <w:r>
-        <w:t>summary of the problems/difficulties</w:t>
+        <w:rPr>
+          <w:rStyle w:val="Ttulo1Car"/>
+          <w:rFonts w:eastAsiaTheme="minorHAnsi" w:cstheme="minorBidi"/>
+          <w:color w:val="auto"/>
+          <w:sz w:val="24"/>
+          <w:szCs w:val="24"/>
+        </w:rPr>
+      </w:pPr>
+      <w:r>
+        <w:t>This document contains a summary of the problems/difficulties</w:t>
       </w:r>
       <w:r>
         <w:t xml:space="preserve"> </w:t>
       </w:r>
       <w:r>
-        <w:t>we hace faced during the development of this project and the solutions we found in order to resolve them.</w:t>
-      </w:r>
-    </w:p>
-    <w:p>
-      <w:pPr>
-        <w:spacing w:after="160" w:line="259" w:lineRule="auto"/>
+        <w:t xml:space="preserve">we </w:t>
+      </w:r>
+      <w:r>
+        <w:t>have</w:t>
+      </w:r>
+      <w:r>
+        <w:t xml:space="preserve"> faced during the development of this project and the solutions we found </w:t>
+      </w:r>
+      <w:r>
+        <w:t>to</w:t>
+      </w:r>
+      <w:r>
+        <w:t xml:space="preserve"> resolve them.</w:t>
+      </w:r>
+    </w:p>
+    <w:p>
+      <w:pPr>
+        <w:pStyle w:val="Ttulo1"/>
         <w:rPr>
           <w:rStyle w:val="Ttulo1Car"/>
         </w:rPr>
       </w:pPr>
     </w:p>
+    <w:p>
+      <w:pPr>
+        <w:pStyle w:val="Ttulo1"/>
+        <w:rPr>
+          <w:rStyle w:val="Ttulo1Car"/>
+        </w:rPr>
+      </w:pPr>
+      <w:bookmarkStart w:id="8" w:name="_Toc70297972"/>
+      <w:r>
+        <w:rPr>
+          <w:rStyle w:val="Ttulo1Car"/>
+        </w:rPr>
+        <w:t>Progress made so far</w:t>
+      </w:r>
+      <w:bookmarkEnd w:id="8"/>
+    </w:p>
     <w:p/>
-    <w:p/>
-    <w:p/>
-    <w:p/>
-    <w:p/>
-    <w:p/>
-    <w:p/>
-    <w:p/>
-    <w:p/>
-    <w:p/>
-    <w:p/>
-    <w:p/>
-    <w:p/>
-    <w:p/>
-    <w:p/>
-    <w:p/>
-    <w:p/>
-    <w:p/>
-    <w:p/>
-    <w:p/>
-    <w:p/>
-    <w:p/>
-    <w:p/>
-    <w:p/>
-    <w:p/>
-    <w:p/>
-    <w:p/>
-    <w:p/>
-    <w:p/>
-    <w:p/>
-    <w:p/>
-    <w:p/>
-    <w:p/>
-    <w:p/>
-    <w:p/>
-    <w:p/>
-    <w:p/>
-    <w:p/>
-    <w:p/>
-    <w:p/>
-    <w:p>
-      <w:pPr>
-        <w:pStyle w:val="Ttulo1"/>
-        <w:rPr>
-          <w:rStyle w:val="Ttulo1Car"/>
-        </w:rPr>
-      </w:pPr>
-      <w:bookmarkStart w:id="8" w:name="_Toc70296208"/>
-      <w:r>
-        <w:rPr>
-          <w:rStyle w:val="Ttulo1Car"/>
-        </w:rPr>
-        <w:t>Progress made so far</w:t>
-      </w:r>
-      <w:bookmarkEnd w:id="8"/>
-    </w:p>
-    <w:p/>
-    <w:p>
-      <w:r>
-        <w:t>We have developed and implemented all the “C” tasks successfully and made an stable version of our project. In addition to that, we have made sample data population in order show and check (informally) all the differents features.</w:t>
-      </w:r>
-    </w:p>
-    <w:p/>
-    <w:p>
+    <w:p>
+      <w:pPr>
+        <w:jc w:val="both"/>
+      </w:pPr>
+      <w:r>
+        <w:t xml:space="preserve">We have developed and implemented all the “C” tasks successfully and made </w:t>
+      </w:r>
+      <w:r>
+        <w:t>a</w:t>
+      </w:r>
+      <w:r>
+        <w:t xml:space="preserve"> stable version of our project. In addition to that, we have made sample data population </w:t>
+      </w:r>
+      <w:r>
+        <w:t xml:space="preserve">to </w:t>
+      </w:r>
+      <w:r>
+        <w:t>show and check (informally) all the different features.</w:t>
+      </w:r>
+    </w:p>
+    <w:p>
+      <w:pPr>
+        <w:jc w:val="both"/>
+      </w:pPr>
+    </w:p>
+    <w:p>
+      <w:pPr>
+        <w:jc w:val="both"/>
+      </w:pPr>
       <w:r>
         <w:t xml:space="preserve">Regarding, the documentation we </w:t>
       </w:r>
       <w:r>
-        <w:t>are continously updating it according to our project development.</w:t>
-      </w:r>
-    </w:p>
-    <w:p/>
-    <w:p/>
-    <w:p>
-      <w:pPr>
-        <w:pStyle w:val="Ttulo1"/>
-        <w:rPr>
-          <w:rStyle w:val="Ttulo1Car"/>
-        </w:rPr>
-      </w:pPr>
-      <w:bookmarkStart w:id="9" w:name="_Toc70296209"/>
-      <w:r>
-        <w:rPr>
-          <w:rStyle w:val="Ttulo1Car"/>
-        </w:rPr>
-        <w:t>Problems encountered</w:t>
-      </w:r>
-      <w:bookmarkEnd w:id="9"/>
-      <w:r>
-        <w:rPr>
-          <w:rStyle w:val="Ttulo1Car"/>
-        </w:rPr>
-        <w:t xml:space="preserve"> </w:t>
-      </w:r>
-    </w:p>
-    <w:p/>
-    <w:p>
-      <w:pPr>
-        <w:rPr>
-          <w:u w:val="single"/>
-        </w:rPr>
-      </w:pPr>
-      <w:r>
-        <w:t>1. We found difficult to get accustomed to the Acme framework since we had no previous experience working with it.</w:t>
-      </w:r>
-    </w:p>
-    <w:p/>
-    <w:p>
-      <w:r>
-        <w:t>Nothing more to be outlined so far.</w:t>
-      </w:r>
-    </w:p>
-    <w:p/>
-    <w:p>
-      <w:pPr>
-        <w:pStyle w:val="Ttulo1"/>
-        <w:rPr>
-          <w:rStyle w:val="Ttulo1Car"/>
-        </w:rPr>
-      </w:pPr>
-      <w:bookmarkStart w:id="10" w:name="_Toc70296210"/>
-      <w:r>
-        <w:rPr>
-          <w:rStyle w:val="Ttulo1Car"/>
-        </w:rPr>
-        <w:t>Solutions proposed</w:t>
-      </w:r>
-      <w:bookmarkEnd w:id="10"/>
-    </w:p>
-    <w:p/>
-    <w:p>
-      <w:r>
-        <w:t>Nothing more to be outlined so far.</w:t>
+        <w:t xml:space="preserve">are </w:t>
+      </w:r>
+      <w:r>
+        <w:t>contin</w:t>
+      </w:r>
+      <w:r>
+        <w:t>u</w:t>
+      </w:r>
+      <w:r>
+        <w:t>ously</w:t>
+      </w:r>
+      <w:r>
+        <w:t xml:space="preserve"> updating it according to our project development.</w:t>
       </w:r>
     </w:p>
     <w:p/>

</xml_diff>

<commit_message>
Updated budget, progress report and workplan
</commit_message>
<xml_diff>
--- a/doc/Progress-report.docx
+++ b/doc/Progress-report.docx
@@ -163,6 +163,7 @@
       <w:bookmarkStart w:id="3" w:name="_Toc66203112"/>
       <w:bookmarkStart w:id="4" w:name="_Toc66204063"/>
       <w:bookmarkStart w:id="5" w:name="_Toc66204174"/>
+      <w:proofErr w:type="spellStart"/>
       <w:r>
         <w:rPr>
           <w:color w:val="4472C4" w:themeColor="accent1"/>
@@ -175,6 +176,7 @@
       <w:bookmarkEnd w:id="3"/>
       <w:bookmarkEnd w:id="4"/>
       <w:bookmarkEnd w:id="5"/>
+      <w:proofErr w:type="spellEnd"/>
     </w:p>
     <w:p>
       <w:pPr>
@@ -201,7 +203,49 @@
         <w:rPr>
           <w:lang w:val="es-ES"/>
         </w:rPr>
-        <w:t>Guillermo Diz Gil (Manager, developer, tester)</w:t>
+        <w:t xml:space="preserve">Guillermo </w:t>
+      </w:r>
+      <w:proofErr w:type="spellStart"/>
+      <w:r>
+        <w:rPr>
+          <w:lang w:val="es-ES"/>
+        </w:rPr>
+        <w:t>Diz</w:t>
+      </w:r>
+      <w:proofErr w:type="spellEnd"/>
+      <w:r>
+        <w:rPr>
+          <w:lang w:val="es-ES"/>
+        </w:rPr>
+        <w:t xml:space="preserve"> Gil (Manager, </w:t>
+      </w:r>
+      <w:proofErr w:type="spellStart"/>
+      <w:r>
+        <w:rPr>
+          <w:lang w:val="es-ES"/>
+        </w:rPr>
+        <w:t>developer</w:t>
+      </w:r>
+      <w:proofErr w:type="spellEnd"/>
+      <w:r>
+        <w:rPr>
+          <w:lang w:val="es-ES"/>
+        </w:rPr>
+        <w:t xml:space="preserve">, </w:t>
+      </w:r>
+      <w:proofErr w:type="spellStart"/>
+      <w:r>
+        <w:rPr>
+          <w:lang w:val="es-ES"/>
+        </w:rPr>
+        <w:t>tester</w:t>
+      </w:r>
+      <w:proofErr w:type="spellEnd"/>
+      <w:r>
+        <w:rPr>
+          <w:lang w:val="es-ES"/>
+        </w:rPr>
+        <w:t>)</w:t>
       </w:r>
     </w:p>
     <w:p>
@@ -219,7 +263,35 @@
         <w:rPr>
           <w:lang w:val="es-ES"/>
         </w:rPr>
-        <w:t>Francisco Rodríguez Pérez (Developer, tester)</w:t>
+        <w:t>Francisco Rodríguez Pérez (</w:t>
+      </w:r>
+      <w:proofErr w:type="spellStart"/>
+      <w:r>
+        <w:rPr>
+          <w:lang w:val="es-ES"/>
+        </w:rPr>
+        <w:t>Developer</w:t>
+      </w:r>
+      <w:proofErr w:type="spellEnd"/>
+      <w:r>
+        <w:rPr>
+          <w:lang w:val="es-ES"/>
+        </w:rPr>
+        <w:t xml:space="preserve">, </w:t>
+      </w:r>
+      <w:proofErr w:type="spellStart"/>
+      <w:r>
+        <w:rPr>
+          <w:lang w:val="es-ES"/>
+        </w:rPr>
+        <w:t>tester</w:t>
+      </w:r>
+      <w:proofErr w:type="spellEnd"/>
+      <w:r>
+        <w:rPr>
+          <w:lang w:val="es-ES"/>
+        </w:rPr>
+        <w:t>)</w:t>
       </w:r>
     </w:p>
     <w:p>
@@ -237,7 +309,35 @@
         <w:rPr>
           <w:lang w:val="es-ES"/>
         </w:rPr>
-        <w:t>Carmen María Muñoz Pérez (Developer, tester)</w:t>
+        <w:t>Carmen María Muñoz Pérez (</w:t>
+      </w:r>
+      <w:proofErr w:type="spellStart"/>
+      <w:r>
+        <w:rPr>
+          <w:lang w:val="es-ES"/>
+        </w:rPr>
+        <w:t>Developer</w:t>
+      </w:r>
+      <w:proofErr w:type="spellEnd"/>
+      <w:r>
+        <w:rPr>
+          <w:lang w:val="es-ES"/>
+        </w:rPr>
+        <w:t xml:space="preserve">, </w:t>
+      </w:r>
+      <w:proofErr w:type="spellStart"/>
+      <w:r>
+        <w:rPr>
+          <w:lang w:val="es-ES"/>
+        </w:rPr>
+        <w:t>tester</w:t>
+      </w:r>
+      <w:proofErr w:type="spellEnd"/>
+      <w:r>
+        <w:rPr>
+          <w:lang w:val="es-ES"/>
+        </w:rPr>
+        <w:t>)</w:t>
       </w:r>
     </w:p>
     <w:p>
@@ -255,7 +355,21 @@
         <w:rPr>
           <w:lang w:val="en-GB"/>
         </w:rPr>
-        <w:t>George Laurentiu Bogdan (Developer, tester)</w:t>
+        <w:t xml:space="preserve">George </w:t>
+      </w:r>
+      <w:proofErr w:type="spellStart"/>
+      <w:r>
+        <w:rPr>
+          <w:lang w:val="en-GB"/>
+        </w:rPr>
+        <w:t>Laurentiu</w:t>
+      </w:r>
+      <w:proofErr w:type="spellEnd"/>
+      <w:r>
+        <w:rPr>
+          <w:lang w:val="en-GB"/>
+        </w:rPr>
+        <w:t xml:space="preserve"> Bogdan (Developer, tester)</w:t>
       </w:r>
     </w:p>
     <w:p>
@@ -316,7 +430,21 @@
         <w:rPr>
           <w:lang w:val="es-ES"/>
         </w:rPr>
-        <w:t>Rafael Corchuelo Gil</w:t>
+        <w:t xml:space="preserve">Rafael </w:t>
+      </w:r>
+      <w:proofErr w:type="spellStart"/>
+      <w:r>
+        <w:rPr>
+          <w:lang w:val="es-ES"/>
+        </w:rPr>
+        <w:t>Corchuelo</w:t>
+      </w:r>
+      <w:proofErr w:type="spellEnd"/>
+      <w:r>
+        <w:rPr>
+          <w:lang w:val="es-ES"/>
+        </w:rPr>
+        <w:t xml:space="preserve"> Gil</w:t>
       </w:r>
     </w:p>
     <w:p/>
@@ -943,7 +1071,13 @@
         <w:jc w:val="both"/>
       </w:pPr>
       <w:r>
-        <w:t xml:space="preserve">Regarding, the documentation we </w:t>
+        <w:t>Regarding the documentation</w:t>
+      </w:r>
+      <w:r>
+        <w:t>,</w:t>
+      </w:r>
+      <w:r>
+        <w:t xml:space="preserve"> we </w:t>
       </w:r>
       <w:r>
         <w:t xml:space="preserve">are </w:t>

</xml_diff>

<commit_message>
Workplan and progress report updated
</commit_message>
<xml_diff>
--- a/doc/Progress-report.docx
+++ b/doc/Progress-report.docx
@@ -549,7 +549,7 @@
           <w:r>
             <w:fldChar w:fldCharType="separate"/>
           </w:r>
-          <w:hyperlink w:anchor="_Toc70297971" w:history="1">
+          <w:hyperlink w:anchor="_Toc71049513" w:history="1">
             <w:r>
               <w:rPr>
                 <w:rStyle w:val="Hipervnculo"/>
@@ -576,7 +576,7 @@
                 <w:noProof/>
                 <w:webHidden/>
               </w:rPr>
-              <w:instrText xml:space="preserve"> PAGEREF _Toc70297971 \h </w:instrText>
+              <w:instrText xml:space="preserve"> PAGEREF _Toc71049513 \h </w:instrText>
             </w:r>
             <w:r>
               <w:rPr>
@@ -623,7 +623,7 @@
               <w:lang w:val="es-ES" w:eastAsia="es-ES"/>
             </w:rPr>
           </w:pPr>
-          <w:hyperlink w:anchor="_Toc70297972" w:history="1">
+          <w:hyperlink w:anchor="_Toc71049514" w:history="1">
             <w:r>
               <w:rPr>
                 <w:rStyle w:val="Hipervnculo"/>
@@ -650,7 +650,81 @@
                 <w:noProof/>
                 <w:webHidden/>
               </w:rPr>
-              <w:instrText xml:space="preserve"> PAGEREF _Toc70297972 \h </w:instrText>
+              <w:instrText xml:space="preserve"> PAGEREF _Toc71049514 \h </w:instrText>
+            </w:r>
+            <w:r>
+              <w:rPr>
+                <w:noProof/>
+                <w:webHidden/>
+              </w:rPr>
+            </w:r>
+            <w:r>
+              <w:rPr>
+                <w:noProof/>
+                <w:webHidden/>
+              </w:rPr>
+              <w:fldChar w:fldCharType="separate"/>
+            </w:r>
+            <w:r>
+              <w:rPr>
+                <w:noProof/>
+                <w:webHidden/>
+              </w:rPr>
+              <w:t>3</w:t>
+            </w:r>
+            <w:r>
+              <w:rPr>
+                <w:noProof/>
+                <w:webHidden/>
+              </w:rPr>
+              <w:fldChar w:fldCharType="end"/>
+            </w:r>
+          </w:hyperlink>
+        </w:p>
+        <w:p>
+          <w:pPr>
+            <w:pStyle w:val="TDC1"/>
+            <w:tabs>
+              <w:tab w:val="right" w:leader="dot" w:pos="8494"/>
+            </w:tabs>
+            <w:rPr>
+              <w:rFonts w:eastAsiaTheme="minorEastAsia" w:cstheme="minorBidi"/>
+              <w:bCs w:val="0"/>
+              <w:iCs w:val="0"/>
+              <w:noProof/>
+              <w:sz w:val="22"/>
+              <w:szCs w:val="22"/>
+              <w:lang w:val="es-ES" w:eastAsia="es-ES"/>
+            </w:rPr>
+          </w:pPr>
+          <w:hyperlink w:anchor="_Toc71049515" w:history="1">
+            <w:r>
+              <w:rPr>
+                <w:rStyle w:val="Hipervnculo"/>
+                <w:noProof/>
+              </w:rPr>
+              <w:t>Personal problems</w:t>
+            </w:r>
+            <w:r>
+              <w:rPr>
+                <w:noProof/>
+                <w:webHidden/>
+              </w:rPr>
+              <w:tab/>
+            </w:r>
+            <w:r>
+              <w:rPr>
+                <w:noProof/>
+                <w:webHidden/>
+              </w:rPr>
+              <w:fldChar w:fldCharType="begin"/>
+            </w:r>
+            <w:r>
+              <w:rPr>
+                <w:noProof/>
+                <w:webHidden/>
+              </w:rPr>
+              <w:instrText xml:space="preserve"> PAGEREF _Toc71049515 \h </w:instrText>
             </w:r>
             <w:r>
               <w:rPr>
@@ -966,12 +1040,11 @@
         </w:rPr>
       </w:pPr>
       <w:bookmarkStart w:id="6" w:name="_Toc70278520"/>
-      <w:bookmarkStart w:id="7" w:name="_Toc70297971"/>
+      <w:bookmarkStart w:id="7" w:name="_Toc71049513"/>
       <w:r>
         <w:rPr>
           <w:rStyle w:val="Ttulo1Car"/>
         </w:rPr>
-        <w:lastRenderedPageBreak/>
         <w:t>Summary</w:t>
       </w:r>
       <w:bookmarkEnd w:id="6"/>
@@ -1025,7 +1098,7 @@
           <w:rStyle w:val="Ttulo1Car"/>
         </w:rPr>
       </w:pPr>
-      <w:bookmarkStart w:id="8" w:name="_Toc70297972"/>
+      <w:bookmarkStart w:id="8" w:name="_Toc71049514"/>
       <w:r>
         <w:rPr>
           <w:rStyle w:val="Ttulo1Car"/>
@@ -1121,6 +1194,46 @@
       </w:r>
       <w:r>
         <w:t>.</w:t>
+      </w:r>
+    </w:p>
+    <w:p>
+      <w:pPr>
+        <w:pStyle w:val="Ttulo1"/>
+        <w:rPr>
+          <w:rStyle w:val="Ttulo1Car"/>
+        </w:rPr>
+      </w:pPr>
+      <w:bookmarkStart w:id="9" w:name="_Toc71049515"/>
+      <w:r>
+        <w:rPr>
+          <w:rStyle w:val="Ttulo1Car"/>
+        </w:rPr>
+        <w:t>P</w:t>
+      </w:r>
+      <w:r>
+        <w:rPr>
+          <w:rStyle w:val="Ttulo1Car"/>
+        </w:rPr>
+        <w:t>ersonal problems</w:t>
+      </w:r>
+      <w:bookmarkEnd w:id="9"/>
+    </w:p>
+    <w:p/>
+    <w:p>
+      <w:pPr>
+        <w:jc w:val="both"/>
+      </w:pPr>
+      <w:r>
+        <w:t>Regarding</w:t>
+      </w:r>
+      <w:r>
+        <w:t xml:space="preserve"> personal problems within the group, there have not been any. The four of us are colleagues who know each other for a long time. We already have a working </w:t>
+      </w:r>
+      <w:r>
+        <w:t>method,</w:t>
+      </w:r>
+      <w:r>
+        <w:t xml:space="preserve"> and we know each other's aptitudes. Thus, in this project, as in others we have carried out, we have all worked together without any problems.</w:t>
       </w:r>
     </w:p>
     <w:sectPr>

</xml_diff>